<commit_message>
minor tuned color of iPodia课程时间表
</commit_message>
<xml_diff>
--- a/清华大学本科教学改革项目立项/全球创新战略/课程时间安排表.docx
+++ b/清华大学本科教学改革项目立项/全球创新战略/课程时间安排表.docx
@@ -7,7 +7,7 @@
         <w:spacing w:before="240" w:after="240"/>
         <w:jc w:val="center"/>
         <w:rPr>
-          <w:rFonts w:ascii="黑体" w:eastAsia="黑体" w:hint="eastAsia"/>
+          <w:rFonts w:ascii="黑体" w:eastAsia="黑体"/>
           <w:sz w:val="32"/>
           <w:lang w:eastAsia="zh-CN"/>
         </w:rPr>
@@ -124,7 +124,6 @@
                 <w:color w:val="000000"/>
               </w:rPr>
             </w:pPr>
-            <w:proofErr w:type="spellStart"/>
             <w:r>
               <w:rPr>
                 <w:rFonts w:ascii="Calibri" w:eastAsia="黑体" w:hAnsi="Calibri" w:cs="Times New Roman"/>
@@ -132,7 +131,6 @@
               </w:rPr>
               <w:t>课程负责教师：顾学雍</w:t>
             </w:r>
-            <w:proofErr w:type="spellEnd"/>
           </w:p>
         </w:tc>
         <w:tc>
@@ -154,7 +152,7 @@
             <w:pPr>
               <w:jc w:val="center"/>
               <w:rPr>
-                <w:rFonts w:ascii="黑体" w:eastAsia="黑体" w:hAnsi="黑体" w:cs="黑体" w:hint="eastAsia"/>
+                <w:rFonts w:ascii="黑体" w:eastAsia="黑体" w:hAnsi="黑体" w:cs="黑体"/>
                 <w:color w:val="000000"/>
                 <w:lang w:eastAsia="zh-CN"/>
               </w:rPr>
@@ -241,7 +239,6 @@
               </w:rPr>
               <w:t>学校：</w:t>
             </w:r>
-            <w:proofErr w:type="spellStart"/>
             <w:r>
               <w:rPr>
                 <w:rFonts w:ascii="Calibri" w:eastAsia="黑体" w:hAnsi="Calibri" w:cs="Times New Roman"/>
@@ -249,7 +246,6 @@
               </w:rPr>
               <w:t>清华</w:t>
             </w:r>
-            <w:proofErr w:type="spellEnd"/>
             <w:r>
               <w:rPr>
                 <w:rFonts w:ascii="Calibri" w:eastAsia="黑体" w:hAnsi="Calibri" w:cs="Times New Roman" w:hint="eastAsia"/>
@@ -358,24 +354,24 @@
             <w:pPr>
               <w:jc w:val="center"/>
               <w:rPr>
+                <w:rFonts w:ascii="Calibri" w:eastAsia="黑体" w:hAnsi="Calibri" w:cs="Times New Roman"/>
+                <w:color w:val="000000"/>
+                <w:lang w:eastAsia="zh-CN"/>
+              </w:rPr>
+            </w:pPr>
+            <w:r>
+              <w:rPr>
+                <w:rFonts w:ascii="Calibri" w:eastAsia="黑体" w:hAnsi="Calibri" w:cs="Times New Roman"/>
+                <w:color w:val="000000"/>
+              </w:rPr>
+              <w:t>周</w:t>
+            </w:r>
+            <w:r>
+              <w:rPr>
                 <w:rFonts w:ascii="Calibri" w:eastAsia="黑体" w:hAnsi="Calibri" w:cs="Times New Roman" w:hint="eastAsia"/>
                 <w:color w:val="000000"/>
                 <w:lang w:eastAsia="zh-CN"/>
               </w:rPr>
-            </w:pPr>
-            <w:r>
-              <w:rPr>
-                <w:rFonts w:ascii="Calibri" w:eastAsia="黑体" w:hAnsi="Calibri" w:cs="Times New Roman"/>
-                <w:color w:val="000000"/>
-              </w:rPr>
-              <w:t>周</w:t>
-            </w:r>
-            <w:r>
-              <w:rPr>
-                <w:rFonts w:ascii="Calibri" w:eastAsia="黑体" w:hAnsi="Calibri" w:cs="Times New Roman" w:hint="eastAsia"/>
-                <w:color w:val="000000"/>
-                <w:lang w:eastAsia="zh-CN"/>
-              </w:rPr>
               <w:t>次</w:t>
             </w:r>
           </w:p>
@@ -431,7 +427,6 @@
                 <w:color w:val="000000"/>
               </w:rPr>
             </w:pPr>
-            <w:proofErr w:type="spellStart"/>
             <w:r>
               <w:rPr>
                 <w:rFonts w:ascii="Calibri" w:eastAsia="黑体" w:hAnsi="Calibri" w:cs="Times New Roman"/>
@@ -439,7 +434,6 @@
               </w:rPr>
               <w:t>上课日期</w:t>
             </w:r>
-            <w:proofErr w:type="spellEnd"/>
           </w:p>
         </w:tc>
         <w:tc>
@@ -464,7 +458,6 @@
                 <w:color w:val="000000"/>
               </w:rPr>
             </w:pPr>
-            <w:proofErr w:type="spellStart"/>
             <w:r>
               <w:rPr>
                 <w:rFonts w:ascii="Calibri" w:eastAsia="黑体" w:hAnsi="Calibri" w:cs="Times New Roman"/>
@@ -472,7 +465,6 @@
               </w:rPr>
               <w:t>课程时间</w:t>
             </w:r>
-            <w:proofErr w:type="spellEnd"/>
           </w:p>
         </w:tc>
         <w:tc>
@@ -497,7 +489,6 @@
                 <w:color w:val="000000"/>
               </w:rPr>
             </w:pPr>
-            <w:proofErr w:type="spellStart"/>
             <w:r>
               <w:rPr>
                 <w:rFonts w:ascii="Calibri" w:eastAsia="黑体" w:hAnsi="Calibri" w:cs="Times New Roman"/>
@@ -505,7 +496,6 @@
               </w:rPr>
               <w:t>课程地点</w:t>
             </w:r>
-            <w:proofErr w:type="spellEnd"/>
           </w:p>
         </w:tc>
       </w:tr>
@@ -565,7 +555,6 @@
                 <w:color w:val="000000"/>
               </w:rPr>
             </w:pPr>
-            <w:proofErr w:type="spellStart"/>
             <w:r>
               <w:rPr>
                 <w:rFonts w:ascii="Calibri" w:eastAsia="黑体" w:hAnsi="Calibri" w:cs="Times New Roman"/>
@@ -573,7 +562,6 @@
               </w:rPr>
               <w:t>课程概论</w:t>
             </w:r>
-            <w:proofErr w:type="spellEnd"/>
           </w:p>
         </w:tc>
         <w:tc>
@@ -585,7 +573,7 @@
               <w:bottom w:val="single" w:sz="4" w:space="0" w:color="auto"/>
               <w:right w:val="single" w:sz="4" w:space="0" w:color="auto"/>
             </w:tcBorders>
-            <w:shd w:val="clear" w:color="auto" w:fill="E5B8B7" w:themeFill="accent2" w:themeFillTint="66"/>
+            <w:shd w:val="clear" w:color="auto" w:fill="E36C0A" w:themeFill="accent6" w:themeFillShade="BF"/>
             <w:noWrap/>
             <w:vAlign w:val="center"/>
             <w:hideMark/>
@@ -687,16 +675,7 @@
                 <w:rFonts w:ascii="Calibri" w:eastAsia="黑体" w:hAnsi="Calibri" w:cs="Times New Roman"/>
                 <w:color w:val="000000"/>
               </w:rPr>
-              <w:t>12:0</w:t>
-            </w:r>
-            <w:bookmarkStart w:id="0" w:name="_GoBack"/>
-            <w:bookmarkEnd w:id="0"/>
-            <w:r>
-              <w:rPr>
-                <w:rFonts w:ascii="Calibri" w:eastAsia="黑体" w:hAnsi="Calibri" w:cs="Times New Roman"/>
-                <w:color w:val="000000"/>
-              </w:rPr>
-              <w:t>0</w:t>
+              <w:t>12:00</w:t>
             </w:r>
           </w:p>
         </w:tc>
@@ -836,7 +815,6 @@
                 <w:color w:val="000000"/>
               </w:rPr>
             </w:pPr>
-            <w:proofErr w:type="spellStart"/>
             <w:r>
               <w:rPr>
                 <w:rFonts w:ascii="Calibri" w:eastAsia="黑体" w:hAnsi="Calibri" w:cs="Times New Roman"/>
@@ -844,7 +822,6 @@
               </w:rPr>
               <w:t>技术创新及其与市场竞争的互动</w:t>
             </w:r>
-            <w:proofErr w:type="spellEnd"/>
           </w:p>
         </w:tc>
         <w:tc>
@@ -856,7 +833,7 @@
               <w:bottom w:val="single" w:sz="4" w:space="0" w:color="auto"/>
               <w:right w:val="single" w:sz="4" w:space="0" w:color="auto"/>
             </w:tcBorders>
-            <w:shd w:val="clear" w:color="auto" w:fill="E5B8B7" w:themeFill="accent2" w:themeFillTint="66"/>
+            <w:shd w:val="clear" w:color="auto" w:fill="E36C0A" w:themeFill="accent6" w:themeFillShade="BF"/>
             <w:noWrap/>
             <w:vAlign w:val="center"/>
             <w:hideMark/>
@@ -1002,7 +979,6 @@
                 <w:lang w:eastAsia="zh-CN"/>
               </w:rPr>
             </w:pPr>
-            <w:proofErr w:type="spellStart"/>
             <w:r>
               <w:rPr>
                 <w:rFonts w:ascii="Calibri" w:eastAsia="黑体" w:hAnsi="Calibri" w:cs="Times New Roman"/>
@@ -1010,7 +986,6 @@
               </w:rPr>
               <w:t>市场初期制约创新阶段的原则</w:t>
             </w:r>
-            <w:proofErr w:type="spellEnd"/>
           </w:p>
         </w:tc>
         <w:tc>
@@ -1022,7 +997,7 @@
               <w:bottom w:val="single" w:sz="4" w:space="0" w:color="auto"/>
               <w:right w:val="single" w:sz="4" w:space="0" w:color="auto"/>
             </w:tcBorders>
-            <w:shd w:val="clear" w:color="auto" w:fill="E5B8B7" w:themeFill="accent2" w:themeFillTint="66"/>
+            <w:shd w:val="clear" w:color="auto" w:fill="E36C0A" w:themeFill="accent6" w:themeFillShade="BF"/>
             <w:noWrap/>
             <w:vAlign w:val="center"/>
             <w:hideMark/>
@@ -1167,7 +1142,6 @@
                 <w:color w:val="000000"/>
               </w:rPr>
             </w:pPr>
-            <w:proofErr w:type="spellStart"/>
             <w:r>
               <w:rPr>
                 <w:rFonts w:ascii="Calibri" w:eastAsia="黑体" w:hAnsi="Calibri" w:cs="Times New Roman"/>
@@ -1175,7 +1149,6 @@
               </w:rPr>
               <w:t>主流市场制约竞争阶段的原则</w:t>
             </w:r>
-            <w:proofErr w:type="spellEnd"/>
           </w:p>
         </w:tc>
         <w:tc>
@@ -1187,7 +1160,7 @@
               <w:bottom w:val="single" w:sz="4" w:space="0" w:color="auto"/>
               <w:right w:val="single" w:sz="4" w:space="0" w:color="auto"/>
             </w:tcBorders>
-            <w:shd w:val="clear" w:color="auto" w:fill="E5B8B7" w:themeFill="accent2" w:themeFillTint="66"/>
+            <w:shd w:val="clear" w:color="auto" w:fill="E36C0A" w:themeFill="accent6" w:themeFillShade="BF"/>
             <w:noWrap/>
             <w:vAlign w:val="center"/>
             <w:hideMark/>
@@ -1332,7 +1305,6 @@
                 <w:color w:val="000000"/>
               </w:rPr>
             </w:pPr>
-            <w:proofErr w:type="spellStart"/>
             <w:r>
               <w:rPr>
                 <w:rFonts w:ascii="Calibri" w:eastAsia="黑体" w:hAnsi="Calibri" w:cs="Times New Roman"/>
@@ -1340,7 +1312,6 @@
               </w:rPr>
               <w:t>市场末期制约商品化阶段的原则</w:t>
             </w:r>
-            <w:proofErr w:type="spellEnd"/>
           </w:p>
         </w:tc>
         <w:tc>
@@ -1497,7 +1468,6 @@
                 <w:color w:val="000000"/>
               </w:rPr>
             </w:pPr>
-            <w:proofErr w:type="spellStart"/>
             <w:r>
               <w:rPr>
                 <w:rFonts w:ascii="Calibri" w:eastAsia="黑体" w:hAnsi="Calibri" w:cs="Times New Roman"/>
@@ -1505,7 +1475,6 @@
               </w:rPr>
               <w:t>新型突破性产品的蓝海创新策略</w:t>
             </w:r>
-            <w:proofErr w:type="spellEnd"/>
           </w:p>
         </w:tc>
         <w:tc>
@@ -1658,11 +1627,11 @@
           <w:p>
             <w:pPr>
               <w:rPr>
-                <w:rFonts w:ascii="Calibri" w:eastAsia="黑体" w:hAnsi="Calibri" w:cs="Times New Roman"/>
-                <w:color w:val="000000"/>
-              </w:rPr>
-            </w:pPr>
-            <w:proofErr w:type="spellStart"/>
+                <w:rFonts w:ascii="Calibri" w:eastAsia="黑体" w:hAnsi="Calibri" w:cs="Times New Roman" w:hint="eastAsia"/>
+                <w:color w:val="000000"/>
+                <w:lang w:eastAsia="zh-CN"/>
+              </w:rPr>
+            </w:pPr>
             <w:r>
               <w:rPr>
                 <w:rFonts w:ascii="Calibri" w:eastAsia="黑体" w:hAnsi="Calibri" w:cs="Times New Roman"/>
@@ -1670,7 +1639,8 @@
               </w:rPr>
               <w:t>突破性产品的创新设计思维架构</w:t>
             </w:r>
-            <w:proofErr w:type="spellEnd"/>
+            <w:bookmarkStart w:id="0" w:name="_GoBack"/>
+            <w:bookmarkEnd w:id="0"/>
           </w:p>
         </w:tc>
         <w:tc>
@@ -1827,13 +1797,20 @@
                 <w:color w:val="000000"/>
               </w:rPr>
             </w:pPr>
+            <w:r>
+              <w:rPr>
+                <w:rFonts w:ascii="Calibri" w:eastAsia="黑体" w:hAnsi="Calibri" w:cs="Times New Roman"/>
+                <w:color w:val="000000"/>
+              </w:rPr>
+              <w:t>征集顾客意见</w:t>
+            </w:r>
             <w:proofErr w:type="spellStart"/>
             <w:r>
               <w:rPr>
                 <w:rFonts w:ascii="Calibri" w:eastAsia="黑体" w:hAnsi="Calibri" w:cs="Times New Roman"/>
                 <w:color w:val="000000"/>
               </w:rPr>
-              <w:t>征集顾客意见的</w:t>
+              <w:t>的</w:t>
             </w:r>
             <w:r>
               <w:rPr>
@@ -1994,7 +1971,7 @@
               <w:bottom w:val="single" w:sz="4" w:space="0" w:color="auto"/>
               <w:right w:val="single" w:sz="4" w:space="0" w:color="auto"/>
             </w:tcBorders>
-            <w:shd w:val="clear" w:color="auto" w:fill="B8CCE4" w:themeFill="accent1" w:themeFillTint="66"/>
+            <w:shd w:val="clear" w:color="auto" w:fill="8DB3E2" w:themeFill="text2" w:themeFillTint="66"/>
             <w:noWrap/>
             <w:vAlign w:val="center"/>
             <w:hideMark/>
@@ -2007,6 +1984,14 @@
                 <w:color w:val="000000"/>
               </w:rPr>
             </w:pPr>
+            <w:r>
+              <w:rPr>
+                <w:rFonts w:ascii="Calibri" w:eastAsia="黑体" w:hAnsi="Calibri" w:cs="Times New Roman"/>
+                <w:i/>
+                <w:color w:val="000000"/>
+              </w:rPr>
+              <w:t>跨文化交流与练</w:t>
+            </w:r>
             <w:proofErr w:type="spellStart"/>
             <w:r>
               <w:rPr>
@@ -2014,7 +1999,7 @@
                 <w:i/>
                 <w:color w:val="000000"/>
               </w:rPr>
-              <w:t>跨文化交流与练习</w:t>
+              <w:t>习</w:t>
             </w:r>
             <w:r>
               <w:rPr>
@@ -2181,14 +2166,14 @@
                 <w:color w:val="000000"/>
               </w:rPr>
             </w:pPr>
+            <w:r>
+              <w:rPr>
+                <w:rFonts w:ascii="Calibri" w:eastAsia="黑体" w:hAnsi="Calibri" w:cs="Times New Roman"/>
+                <w:color w:val="000000"/>
+              </w:rPr>
+              <w:t>小组联系：</w:t>
+            </w:r>
             <w:proofErr w:type="spellStart"/>
-            <w:r>
-              <w:rPr>
-                <w:rFonts w:ascii="Calibri" w:eastAsia="黑体" w:hAnsi="Calibri" w:cs="Times New Roman"/>
-                <w:color w:val="000000"/>
-              </w:rPr>
-              <w:t>小组联系：</w:t>
-            </w:r>
             <w:r>
               <w:rPr>
                 <w:rFonts w:ascii="Calibri" w:eastAsia="黑体" w:hAnsi="Calibri" w:cs="Times New Roman"/>
@@ -2383,7 +2368,7 @@
               <w:bottom w:val="single" w:sz="4" w:space="0" w:color="auto"/>
               <w:right w:val="single" w:sz="4" w:space="0" w:color="auto"/>
             </w:tcBorders>
-            <w:shd w:val="clear" w:color="auto" w:fill="B8CCE4" w:themeFill="accent1" w:themeFillTint="66"/>
+            <w:shd w:val="clear" w:color="auto" w:fill="8DB3E2" w:themeFill="text2" w:themeFillTint="66"/>
             <w:noWrap/>
             <w:vAlign w:val="center"/>
             <w:hideMark/>
@@ -2396,6 +2381,14 @@
                 <w:color w:val="000000"/>
               </w:rPr>
             </w:pPr>
+            <w:r>
+              <w:rPr>
+                <w:rFonts w:ascii="Calibri" w:eastAsia="黑体" w:hAnsi="Calibri" w:cs="Times New Roman"/>
+                <w:i/>
+                <w:color w:val="000000"/>
+              </w:rPr>
+              <w:t>跨文化交流与练</w:t>
+            </w:r>
             <w:proofErr w:type="spellStart"/>
             <w:r>
               <w:rPr>
@@ -2403,7 +2396,7 @@
                 <w:i/>
                 <w:color w:val="000000"/>
               </w:rPr>
-              <w:t>跨文化交流与练习</w:t>
+              <w:t>习</w:t>
             </w:r>
             <w:r>
               <w:rPr>
@@ -2570,14 +2563,14 @@
                 <w:color w:val="000000"/>
               </w:rPr>
             </w:pPr>
+            <w:r>
+              <w:rPr>
+                <w:rFonts w:ascii="Calibri" w:eastAsia="黑体" w:hAnsi="Calibri" w:cs="Times New Roman"/>
+                <w:color w:val="000000"/>
+              </w:rPr>
+              <w:t>小组联系：</w:t>
+            </w:r>
             <w:proofErr w:type="spellStart"/>
-            <w:r>
-              <w:rPr>
-                <w:rFonts w:ascii="Calibri" w:eastAsia="黑体" w:hAnsi="Calibri" w:cs="Times New Roman"/>
-                <w:color w:val="000000"/>
-              </w:rPr>
-              <w:t>小组联系：</w:t>
-            </w:r>
             <w:r>
               <w:rPr>
                 <w:rFonts w:ascii="Calibri" w:eastAsia="黑体" w:hAnsi="Calibri" w:cs="Times New Roman"/>
@@ -2785,6 +2778,14 @@
                 <w:color w:val="000000"/>
               </w:rPr>
             </w:pPr>
+            <w:r>
+              <w:rPr>
+                <w:rFonts w:ascii="Calibri" w:eastAsia="黑体" w:hAnsi="Calibri" w:cs="Times New Roman"/>
+                <w:i/>
+                <w:color w:val="000000"/>
+              </w:rPr>
+              <w:t>跨文化交流与练</w:t>
+            </w:r>
             <w:proofErr w:type="spellStart"/>
             <w:r>
               <w:rPr>
@@ -2792,7 +2793,7 @@
                 <w:i/>
                 <w:color w:val="000000"/>
               </w:rPr>
-              <w:t>跨文化交流与练习</w:t>
+              <w:t>习</w:t>
             </w:r>
             <w:r>
               <w:rPr>
@@ -2814,7 +2815,7 @@
               <w:bottom w:val="single" w:sz="4" w:space="0" w:color="auto"/>
               <w:right w:val="single" w:sz="4" w:space="0" w:color="auto"/>
             </w:tcBorders>
-            <w:shd w:val="clear" w:color="auto" w:fill="E5B8B7" w:themeFill="accent2" w:themeFillTint="66"/>
+            <w:shd w:val="clear" w:color="auto" w:fill="FFFF00"/>
             <w:noWrap/>
             <w:vAlign w:val="center"/>
             <w:hideMark/>
@@ -2961,7 +2962,6 @@
                 <w:lang w:eastAsia="zh-CN"/>
               </w:rPr>
             </w:pPr>
-            <w:proofErr w:type="spellStart"/>
             <w:r>
               <w:rPr>
                 <w:rFonts w:ascii="Calibri" w:eastAsia="黑体" w:hAnsi="Calibri" w:cs="Times New Roman"/>
@@ -2970,7 +2970,6 @@
               </w:rPr>
               <w:t>创新项目成果学生团队最终展示</w:t>
             </w:r>
-            <w:proofErr w:type="spellEnd"/>
           </w:p>
         </w:tc>
         <w:tc>
@@ -3287,7 +3286,6 @@
                 <w:color w:val="000000"/>
               </w:rPr>
             </w:pPr>
-            <w:proofErr w:type="spellStart"/>
             <w:r>
               <w:rPr>
                 <w:rFonts w:ascii="Calibri" w:eastAsia="黑体" w:hAnsi="Calibri" w:cs="Times New Roman"/>
@@ -3295,7 +3293,6 @@
               </w:rPr>
               <w:t>全球创新体验</w:t>
             </w:r>
-            <w:proofErr w:type="spellEnd"/>
           </w:p>
         </w:tc>
         <w:tc>
@@ -3372,7 +3369,6 @@
                 <w:color w:val="000000"/>
               </w:rPr>
             </w:pPr>
-            <w:proofErr w:type="spellStart"/>
             <w:r>
               <w:rPr>
                 <w:rFonts w:ascii="Calibri" w:eastAsia="黑体" w:hAnsi="Calibri" w:cs="Times New Roman"/>
@@ -3380,7 +3376,6 @@
               </w:rPr>
               <w:t>待定</w:t>
             </w:r>
-            <w:proofErr w:type="spellEnd"/>
           </w:p>
         </w:tc>
         <w:tc>
@@ -3406,7 +3401,6 @@
                 <w:color w:val="000000"/>
               </w:rPr>
             </w:pPr>
-            <w:proofErr w:type="spellStart"/>
             <w:r>
               <w:rPr>
                 <w:rFonts w:ascii="Calibri" w:eastAsia="黑体" w:hAnsi="Calibri" w:cs="Times New Roman"/>
@@ -3414,7 +3408,6 @@
               </w:rPr>
               <w:t>清华大学</w:t>
             </w:r>
-            <w:proofErr w:type="spellEnd"/>
           </w:p>
         </w:tc>
       </w:tr>
@@ -3474,7 +3467,6 @@
                 <w:color w:val="000000"/>
               </w:rPr>
             </w:pPr>
-            <w:proofErr w:type="spellStart"/>
             <w:r>
               <w:rPr>
                 <w:rFonts w:ascii="Calibri" w:eastAsia="黑体" w:hAnsi="Calibri" w:cs="Times New Roman"/>
@@ -3482,7 +3474,6 @@
               </w:rPr>
               <w:t>全球创新体验</w:t>
             </w:r>
-            <w:proofErr w:type="spellEnd"/>
           </w:p>
         </w:tc>
         <w:tc>

</xml_diff>